<commit_message>
updated project document, added states diagram, added readme.md
</commit_message>
<xml_diff>
--- a/doc/Dokument Projekowy.docx
+++ b/doc/Dokument Projekowy.docx
@@ -14,30 +14,30 @@
           <w:lang w:val="pl-PL"/>
         </w:rPr>
       </w:pPr>
-      <w:r>
-        <w:rPr>
-          <w:sz w:val="40"/>
-          <w:lang w:val="pl-PL"/>
-        </w:rPr>
-        <w:t>Serwis Społecznościowy</w:t>
-      </w:r>
-      <w:r>
-        <w:rPr>
-          <w:sz w:val="40"/>
-          <w:lang w:val="pl-PL"/>
-        </w:rPr>
-        <w:t xml:space="preserve"> – Dokument Projektowy</w:t>
-      </w:r>
-    </w:p>
-    <w:p>
-      <w:pPr>
-        <w:pStyle w:val="Nagwek1"/>
-        <w:rPr>
-          <w:lang w:val="pl-PL"/>
-        </w:rPr>
-      </w:pPr>
       <w:bookmarkStart w:id="0" w:name="_GoBack"/>
       <w:bookmarkEnd w:id="0"/>
+      <w:r>
+        <w:rPr>
+          <w:sz w:val="40"/>
+          <w:lang w:val="pl-PL"/>
+        </w:rPr>
+        <w:t>Serwis Społecznościowy</w:t>
+      </w:r>
+      <w:r>
+        <w:rPr>
+          <w:sz w:val="40"/>
+          <w:lang w:val="pl-PL"/>
+        </w:rPr>
+        <w:t xml:space="preserve"> – Dokument Projektowy</w:t>
+      </w:r>
+    </w:p>
+    <w:p>
+      <w:pPr>
+        <w:pStyle w:val="Nagwek1"/>
+        <w:rPr>
+          <w:lang w:val="pl-PL"/>
+        </w:rPr>
+      </w:pPr>
     </w:p>
     <w:p>
       <w:pPr>
@@ -306,15 +306,15 @@
           <w:ilvl w:val="0"/>
           <w:numId w:val="5"/>
         </w:numPr>
-        <w:rPr>
-          <w:lang w:val="pl-PL"/>
-        </w:rPr>
-      </w:pPr>
-      <w:r>
-        <w:rPr>
-          <w:lang w:val="pl-PL"/>
-        </w:rPr>
-        <w:t>ASP.NET Core (C#) – warstwa backendu</w:t>
+      </w:pPr>
+      <w:r>
+        <w:t>ASP.NET Core (C#) –</w:t>
+      </w:r>
+      <w:r>
+        <w:t xml:space="preserve"> </w:t>
+      </w:r>
+      <w:r>
+        <w:t>backend</w:t>
       </w:r>
     </w:p>
     <w:p>
@@ -332,7 +332,13 @@
         <w:rPr>
           <w:lang w:val="pl-PL"/>
         </w:rPr>
-        <w:t xml:space="preserve">Angularjs (TypeScript) – frontend </w:t>
+        <w:t xml:space="preserve">Angular </w:t>
+      </w:r>
+      <w:r>
+        <w:rPr>
+          <w:lang w:val="pl-PL"/>
+        </w:rPr>
+        <w:t xml:space="preserve">(TypeScript) – frontend </w:t>
       </w:r>
     </w:p>
     <w:p>
@@ -391,7 +397,25 @@
         <w:rPr>
           <w:lang w:val="pl-PL"/>
         </w:rPr>
-        <w:t xml:space="preserve">Przedział czasowy wymagany do realizacji projektu to 16/10/2021 - </w:t>
+        <w:t xml:space="preserve">Przedział czasowy wymagany do realizacji projektu to 16/10/2021 </w:t>
+      </w:r>
+      <w:r>
+        <w:rPr>
+          <w:lang w:val="pl-PL"/>
+        </w:rPr>
+        <w:t>–</w:t>
+      </w:r>
+      <w:r>
+        <w:rPr>
+          <w:lang w:val="pl-PL"/>
+        </w:rPr>
+        <w:t xml:space="preserve"> </w:t>
+      </w:r>
+      <w:r>
+        <w:rPr>
+          <w:lang w:val="pl-PL"/>
+        </w:rPr>
+        <w:t>[wstawić czas końcowy]</w:t>
       </w:r>
     </w:p>
     <w:p>
@@ -646,6 +670,149 @@
         <w:t>Dokumentacja Techniczna</w:t>
       </w:r>
     </w:p>
+    <w:p/>
+    <w:p>
+      <w:pPr>
+        <w:pStyle w:val="Nagwek3"/>
+      </w:pPr>
+      <w:r>
+        <w:lastRenderedPageBreak/>
+        <w:t>Schemat</w:t>
+      </w:r>
+      <w:r>
+        <w:t xml:space="preserve"> bazy danych:</w:t>
+      </w:r>
+    </w:p>
+    <w:p>
+      <w:r>
+        <w:rPr>
+          <w:noProof/>
+        </w:rPr>
+        <w:drawing>
+          <wp:inline distT="0" distB="0" distL="0" distR="0">
+            <wp:extent cx="5967095" cy="5332095"/>
+            <wp:effectExtent l="0" t="0" r="0" b="1905"/>
+            <wp:docPr id="1" name="Obraz 1" descr="C:\Users\timrh\AppData\Local\Microsoft\Windows\INetCache\Content.Word\Schemat Bazy.png"/>
+            <wp:cNvGraphicFramePr>
+              <a:graphicFrameLocks xmlns:a="http://schemas.openxmlformats.org/drawingml/2006/main" noChangeAspect="1"/>
+            </wp:cNvGraphicFramePr>
+            <a:graphic xmlns:a="http://schemas.openxmlformats.org/drawingml/2006/main">
+              <a:graphicData uri="http://schemas.openxmlformats.org/drawingml/2006/picture">
+                <pic:pic xmlns:pic="http://schemas.openxmlformats.org/drawingml/2006/picture">
+                  <pic:nvPicPr>
+                    <pic:cNvPr id="0" name="Picture 3" descr="C:\Users\timrh\AppData\Local\Microsoft\Windows\INetCache\Content.Word\Schemat Bazy.png"/>
+                    <pic:cNvPicPr>
+                      <a:picLocks noChangeAspect="1" noChangeArrowheads="1"/>
+                    </pic:cNvPicPr>
+                  </pic:nvPicPr>
+                  <pic:blipFill>
+                    <a:blip r:embed="rId7">
+                      <a:extLst>
+                        <a:ext uri="{28A0092B-C50C-407E-A947-70E740481C1C}">
+                          <a14:useLocalDpi xmlns:a14="http://schemas.microsoft.com/office/drawing/2010/main" val="0"/>
+                        </a:ext>
+                      </a:extLst>
+                    </a:blip>
+                    <a:srcRect/>
+                    <a:stretch>
+                      <a:fillRect/>
+                    </a:stretch>
+                  </pic:blipFill>
+                  <pic:spPr bwMode="auto">
+                    <a:xfrm>
+                      <a:off x="0" y="0"/>
+                      <a:ext cx="5967095" cy="5332095"/>
+                    </a:xfrm>
+                    <a:prstGeom prst="rect">
+                      <a:avLst/>
+                    </a:prstGeom>
+                    <a:noFill/>
+                    <a:ln>
+                      <a:noFill/>
+                    </a:ln>
+                  </pic:spPr>
+                </pic:pic>
+              </a:graphicData>
+            </a:graphic>
+          </wp:inline>
+        </w:drawing>
+      </w:r>
+    </w:p>
+    <w:p>
+      <w:pPr>
+        <w:pStyle w:val="Nagwek3"/>
+        <w:rPr>
+          <w:lang w:val="pl-PL"/>
+        </w:rPr>
+      </w:pPr>
+      <w:r>
+        <w:rPr>
+          <w:lang w:val="pl-PL"/>
+        </w:rPr>
+        <w:lastRenderedPageBreak/>
+        <w:t>Diagram stanów:</w:t>
+      </w:r>
+    </w:p>
+    <w:p>
+      <w:pPr>
+        <w:pStyle w:val="Nagwek3"/>
+        <w:rPr>
+          <w:lang w:val="pl-PL"/>
+        </w:rPr>
+      </w:pPr>
+      <w:r>
+        <w:rPr>
+          <w:noProof/>
+        </w:rPr>
+        <w:drawing>
+          <wp:inline distT="0" distB="0" distL="0" distR="0" wp14:anchorId="4BE0B53D" wp14:editId="66E55424">
+            <wp:extent cx="5972810" cy="5262880"/>
+            <wp:effectExtent l="0" t="0" r="8890" b="0"/>
+            <wp:docPr id="2" name="Obraz 2"/>
+            <wp:cNvGraphicFramePr>
+              <a:graphicFrameLocks xmlns:a="http://schemas.openxmlformats.org/drawingml/2006/main" noChangeAspect="1"/>
+            </wp:cNvGraphicFramePr>
+            <a:graphic xmlns:a="http://schemas.openxmlformats.org/drawingml/2006/main">
+              <a:graphicData uri="http://schemas.openxmlformats.org/drawingml/2006/picture">
+                <pic:pic xmlns:pic="http://schemas.openxmlformats.org/drawingml/2006/picture">
+                  <pic:nvPicPr>
+                    <pic:cNvPr id="0" name=""/>
+                    <pic:cNvPicPr/>
+                  </pic:nvPicPr>
+                  <pic:blipFill>
+                    <a:blip r:embed="rId8"/>
+                    <a:stretch>
+                      <a:fillRect/>
+                    </a:stretch>
+                  </pic:blipFill>
+                  <pic:spPr>
+                    <a:xfrm>
+                      <a:off x="0" y="0"/>
+                      <a:ext cx="5972810" cy="5262880"/>
+                    </a:xfrm>
+                    <a:prstGeom prst="rect">
+                      <a:avLst/>
+                    </a:prstGeom>
+                  </pic:spPr>
+                </pic:pic>
+              </a:graphicData>
+            </a:graphic>
+          </wp:inline>
+        </w:drawing>
+      </w:r>
+      <w:r>
+        <w:rPr>
+          <w:lang w:val="pl-PL"/>
+        </w:rPr>
+        <w:br/>
+      </w:r>
+      <w:r>
+        <w:rPr>
+          <w:lang w:val="pl-PL"/>
+        </w:rPr>
+        <w:t>Infrastruktura sprzętowa / zasoby wykorzysytwane w projekcie</w:t>
+      </w:r>
+    </w:p>
     <w:p>
       <w:pPr>
         <w:pStyle w:val="Nagwek2"/>
@@ -657,18 +824,16 @@
         <w:rPr>
           <w:lang w:val="pl-PL"/>
         </w:rPr>
-        <w:t>Infrastruktura sprzętowa / zasoby wykorzysytwane w projekcie</w:t>
-      </w:r>
-    </w:p>
-    <w:p>
-      <w:pPr>
-        <w:pStyle w:val="Nagwek2"/>
-      </w:pPr>
-      <w:r>
         <w:t>Opis Środowisk</w:t>
       </w:r>
     </w:p>
-    <w:p/>
+    <w:p>
+      <w:pPr>
+        <w:rPr>
+          <w:lang w:val="pl-PL"/>
+        </w:rPr>
+      </w:pPr>
+    </w:p>
     <w:p>
       <w:pPr>
         <w:pStyle w:val="Akapitzlist"/>
@@ -720,7 +885,31 @@
         <w:rPr>
           <w:lang w:val="pl-PL"/>
         </w:rPr>
-        <w:t>– Środowisko testerskie do przeprowadzania testów na funkcjolanościach potwierdzonych w fazie dev</w:t>
+        <w:t>– Środowisko testerskie do prz</w:t>
+      </w:r>
+      <w:r>
+        <w:rPr>
+          <w:lang w:val="pl-PL"/>
+        </w:rPr>
+        <w:t>eprowadzania testów na funkcjo</w:t>
+      </w:r>
+      <w:r>
+        <w:rPr>
+          <w:lang w:val="pl-PL"/>
+        </w:rPr>
+        <w:t>n</w:t>
+      </w:r>
+      <w:r>
+        <w:rPr>
+          <w:lang w:val="pl-PL"/>
+        </w:rPr>
+        <w:t>aln</w:t>
+      </w:r>
+      <w:r>
+        <w:rPr>
+          <w:lang w:val="pl-PL"/>
+        </w:rPr>
+        <w:t>ościach potwierdzonych w fazie dev</w:t>
       </w:r>
     </w:p>
     <w:p>
@@ -1549,6 +1738,28 @@
       <w:szCs w:val="26"/>
     </w:rPr>
   </w:style>
+  <w:style w:type="paragraph" w:styleId="Nagwek3">
+    <w:name w:val="heading 3"/>
+    <w:basedOn w:val="Normalny"/>
+    <w:next w:val="Normalny"/>
+    <w:link w:val="Nagwek3Znak"/>
+    <w:uiPriority w:val="9"/>
+    <w:unhideWhenUsed/>
+    <w:qFormat/>
+    <w:rsid w:val="004A14F6"/>
+    <w:pPr>
+      <w:keepNext/>
+      <w:keepLines/>
+      <w:spacing w:before="200" w:after="0"/>
+      <w:outlineLvl w:val="2"/>
+    </w:pPr>
+    <w:rPr>
+      <w:rFonts w:asciiTheme="majorHAnsi" w:eastAsiaTheme="majorEastAsia" w:hAnsiTheme="majorHAnsi" w:cstheme="majorBidi"/>
+      <w:b/>
+      <w:bCs/>
+      <w:color w:val="000000" w:themeColor="text1"/>
+    </w:rPr>
+  </w:style>
   <w:style w:type="character" w:default="1" w:styleId="Domylnaczcionkaakapitu">
     <w:name w:val="Default Paragraph Font"/>
     <w:uiPriority w:val="1"/>
@@ -1653,6 +1864,49 @@
       <w:color w:val="000000" w:themeColor="text1"/>
       <w:sz w:val="28"/>
       <w:szCs w:val="28"/>
+    </w:rPr>
+  </w:style>
+  <w:style w:type="paragraph" w:styleId="Tekstdymka">
+    <w:name w:val="Balloon Text"/>
+    <w:basedOn w:val="Normalny"/>
+    <w:link w:val="TekstdymkaZnak"/>
+    <w:uiPriority w:val="99"/>
+    <w:semiHidden/>
+    <w:unhideWhenUsed/>
+    <w:rsid w:val="004A14F6"/>
+    <w:pPr>
+      <w:spacing w:after="0" w:line="240" w:lineRule="auto"/>
+    </w:pPr>
+    <w:rPr>
+      <w:rFonts w:ascii="Tahoma" w:hAnsi="Tahoma" w:cs="Tahoma"/>
+      <w:sz w:val="16"/>
+      <w:szCs w:val="16"/>
+    </w:rPr>
+  </w:style>
+  <w:style w:type="character" w:customStyle="1" w:styleId="TekstdymkaZnak">
+    <w:name w:val="Tekst dymka Znak"/>
+    <w:basedOn w:val="Domylnaczcionkaakapitu"/>
+    <w:link w:val="Tekstdymka"/>
+    <w:uiPriority w:val="99"/>
+    <w:semiHidden/>
+    <w:rsid w:val="004A14F6"/>
+    <w:rPr>
+      <w:rFonts w:ascii="Tahoma" w:hAnsi="Tahoma" w:cs="Tahoma"/>
+      <w:sz w:val="16"/>
+      <w:szCs w:val="16"/>
+    </w:rPr>
+  </w:style>
+  <w:style w:type="character" w:customStyle="1" w:styleId="Nagwek3Znak">
+    <w:name w:val="Nagłówek 3 Znak"/>
+    <w:basedOn w:val="Domylnaczcionkaakapitu"/>
+    <w:link w:val="Nagwek3"/>
+    <w:uiPriority w:val="9"/>
+    <w:rsid w:val="004A14F6"/>
+    <w:rPr>
+      <w:rFonts w:asciiTheme="majorHAnsi" w:eastAsiaTheme="majorEastAsia" w:hAnsiTheme="majorHAnsi" w:cstheme="majorBidi"/>
+      <w:b/>
+      <w:bCs/>
+      <w:color w:val="000000" w:themeColor="text1"/>
     </w:rPr>
   </w:style>
 </w:styles>
@@ -1865,6 +2119,28 @@
       <w:szCs w:val="26"/>
     </w:rPr>
   </w:style>
+  <w:style w:type="paragraph" w:styleId="Nagwek3">
+    <w:name w:val="heading 3"/>
+    <w:basedOn w:val="Normalny"/>
+    <w:next w:val="Normalny"/>
+    <w:link w:val="Nagwek3Znak"/>
+    <w:uiPriority w:val="9"/>
+    <w:unhideWhenUsed/>
+    <w:qFormat/>
+    <w:rsid w:val="004A14F6"/>
+    <w:pPr>
+      <w:keepNext/>
+      <w:keepLines/>
+      <w:spacing w:before="200" w:after="0"/>
+      <w:outlineLvl w:val="2"/>
+    </w:pPr>
+    <w:rPr>
+      <w:rFonts w:asciiTheme="majorHAnsi" w:eastAsiaTheme="majorEastAsia" w:hAnsiTheme="majorHAnsi" w:cstheme="majorBidi"/>
+      <w:b/>
+      <w:bCs/>
+      <w:color w:val="000000" w:themeColor="text1"/>
+    </w:rPr>
+  </w:style>
   <w:style w:type="character" w:default="1" w:styleId="Domylnaczcionkaakapitu">
     <w:name w:val="Default Paragraph Font"/>
     <w:uiPriority w:val="1"/>
@@ -1969,6 +2245,49 @@
       <w:color w:val="000000" w:themeColor="text1"/>
       <w:sz w:val="28"/>
       <w:szCs w:val="28"/>
+    </w:rPr>
+  </w:style>
+  <w:style w:type="paragraph" w:styleId="Tekstdymka">
+    <w:name w:val="Balloon Text"/>
+    <w:basedOn w:val="Normalny"/>
+    <w:link w:val="TekstdymkaZnak"/>
+    <w:uiPriority w:val="99"/>
+    <w:semiHidden/>
+    <w:unhideWhenUsed/>
+    <w:rsid w:val="004A14F6"/>
+    <w:pPr>
+      <w:spacing w:after="0" w:line="240" w:lineRule="auto"/>
+    </w:pPr>
+    <w:rPr>
+      <w:rFonts w:ascii="Tahoma" w:hAnsi="Tahoma" w:cs="Tahoma"/>
+      <w:sz w:val="16"/>
+      <w:szCs w:val="16"/>
+    </w:rPr>
+  </w:style>
+  <w:style w:type="character" w:customStyle="1" w:styleId="TekstdymkaZnak">
+    <w:name w:val="Tekst dymka Znak"/>
+    <w:basedOn w:val="Domylnaczcionkaakapitu"/>
+    <w:link w:val="Tekstdymka"/>
+    <w:uiPriority w:val="99"/>
+    <w:semiHidden/>
+    <w:rsid w:val="004A14F6"/>
+    <w:rPr>
+      <w:rFonts w:ascii="Tahoma" w:hAnsi="Tahoma" w:cs="Tahoma"/>
+      <w:sz w:val="16"/>
+      <w:szCs w:val="16"/>
+    </w:rPr>
+  </w:style>
+  <w:style w:type="character" w:customStyle="1" w:styleId="Nagwek3Znak">
+    <w:name w:val="Nagłówek 3 Znak"/>
+    <w:basedOn w:val="Domylnaczcionkaakapitu"/>
+    <w:link w:val="Nagwek3"/>
+    <w:uiPriority w:val="9"/>
+    <w:rsid w:val="004A14F6"/>
+    <w:rPr>
+      <w:rFonts w:asciiTheme="majorHAnsi" w:eastAsiaTheme="majorEastAsia" w:hAnsiTheme="majorHAnsi" w:cstheme="majorBidi"/>
+      <w:b/>
+      <w:bCs/>
+      <w:color w:val="000000" w:themeColor="text1"/>
     </w:rPr>
   </w:style>
 </w:styles>
@@ -2264,7 +2583,7 @@
 </file>
 
 <file path=customXml/itemProps1.xml><?xml version="1.0" encoding="utf-8"?>
-<ds:datastoreItem xmlns:ds="http://schemas.openxmlformats.org/officeDocument/2006/customXml" ds:itemID="{7C8D1A56-CF5F-4D02-AB16-50500E0D6FEA}">
+<ds:datastoreItem xmlns:ds="http://schemas.openxmlformats.org/officeDocument/2006/customXml" ds:itemID="{24D65E83-2D66-4727-BC30-FAC595EF9F2F}">
   <ds:schemaRefs>
     <ds:schemaRef ds:uri="http://schemas.openxmlformats.org/officeDocument/2006/bibliography"/>
   </ds:schemaRefs>

</xml_diff>

<commit_message>
added mockups, updated project document
</commit_message>
<xml_diff>
--- a/doc/Dokument Projekowy.docx
+++ b/doc/Dokument Projekowy.docx
@@ -14,8 +14,6 @@
           <w:lang w:val="pl-PL"/>
         </w:rPr>
       </w:pPr>
-      <w:bookmarkStart w:id="0" w:name="_GoBack"/>
-      <w:bookmarkEnd w:id="0"/>
       <w:r>
         <w:rPr>
           <w:sz w:val="40"/>
@@ -749,8 +747,115 @@
         <w:rPr>
           <w:lang w:val="pl-PL"/>
         </w:rPr>
+        <w:t>Diagram</w:t>
+      </w:r>
+      <w:r>
+        <w:rPr>
+          <w:lang w:val="pl-PL"/>
+        </w:rPr>
+        <w:t>y</w:t>
+      </w:r>
+      <w:r>
+        <w:rPr>
+          <w:lang w:val="pl-PL"/>
+        </w:rPr>
+        <w:t xml:space="preserve"> stanów:</w:t>
+      </w:r>
+    </w:p>
+    <w:p>
+      <w:pPr>
+        <w:rPr>
+          <w:lang w:val="pl-PL"/>
+        </w:rPr>
+      </w:pPr>
+      <w:bookmarkStart w:id="0" w:name="_GoBack"/>
+      <w:bookmarkEnd w:id="0"/>
+    </w:p>
+    <w:p>
+      <w:pPr>
+        <w:rPr>
+          <w:lang w:val="pl-PL"/>
+        </w:rPr>
+      </w:pPr>
+      <w:r>
+        <w:rPr>
+          <w:lang w:val="pl-PL"/>
+        </w:rPr>
+        <w:t>Logowanie:</w:t>
+      </w:r>
+    </w:p>
+    <w:p>
+      <w:pPr>
+        <w:rPr>
+          <w:lang w:val="pl-PL"/>
+        </w:rPr>
+      </w:pPr>
+      <w:r>
+        <w:rPr>
+          <w:noProof/>
+        </w:rPr>
         <w:lastRenderedPageBreak/>
-        <w:t>Diagram stanów:</w:t>
+        <w:drawing>
+          <wp:inline distT="0" distB="0" distL="0" distR="0" wp14:anchorId="6661C635" wp14:editId="4FFDD9E9">
+            <wp:extent cx="3594191" cy="5147954"/>
+            <wp:effectExtent l="0" t="0" r="6350" b="0"/>
+            <wp:docPr id="3" name="Obraz 3" descr="Brak opisu."/>
+            <wp:cNvGraphicFramePr>
+              <a:graphicFrameLocks xmlns:a="http://schemas.openxmlformats.org/drawingml/2006/main" noChangeAspect="1"/>
+            </wp:cNvGraphicFramePr>
+            <a:graphic xmlns:a="http://schemas.openxmlformats.org/drawingml/2006/main">
+              <a:graphicData uri="http://schemas.openxmlformats.org/drawingml/2006/picture">
+                <pic:pic xmlns:pic="http://schemas.openxmlformats.org/drawingml/2006/picture">
+                  <pic:nvPicPr>
+                    <pic:cNvPr id="0" name="Picture 1" descr="Brak opisu."/>
+                    <pic:cNvPicPr>
+                      <a:picLocks noChangeAspect="1" noChangeArrowheads="1"/>
+                    </pic:cNvPicPr>
+                  </pic:nvPicPr>
+                  <pic:blipFill>
+                    <a:blip r:embed="rId8">
+                      <a:extLst>
+                        <a:ext uri="{28A0092B-C50C-407E-A947-70E740481C1C}">
+                          <a14:useLocalDpi xmlns:a14="http://schemas.microsoft.com/office/drawing/2010/main" val="0"/>
+                        </a:ext>
+                      </a:extLst>
+                    </a:blip>
+                    <a:srcRect/>
+                    <a:stretch>
+                      <a:fillRect/>
+                    </a:stretch>
+                  </pic:blipFill>
+                  <pic:spPr bwMode="auto">
+                    <a:xfrm>
+                      <a:off x="0" y="0"/>
+                      <a:ext cx="3594339" cy="5148166"/>
+                    </a:xfrm>
+                    <a:prstGeom prst="rect">
+                      <a:avLst/>
+                    </a:prstGeom>
+                    <a:noFill/>
+                    <a:ln>
+                      <a:noFill/>
+                    </a:ln>
+                  </pic:spPr>
+                </pic:pic>
+              </a:graphicData>
+            </a:graphic>
+          </wp:inline>
+        </w:drawing>
+      </w:r>
+    </w:p>
+    <w:p>
+      <w:pPr>
+        <w:rPr>
+          <w:lang w:val="pl-PL"/>
+        </w:rPr>
+      </w:pPr>
+      <w:r>
+        <w:rPr>
+          <w:lang w:val="pl-PL"/>
+        </w:rPr>
+        <w:t>Main feed:</w:t>
       </w:r>
     </w:p>
     <w:p>
@@ -764,6 +869,7 @@
         <w:rPr>
           <w:noProof/>
         </w:rPr>
+        <w:lastRenderedPageBreak/>
         <w:drawing>
           <wp:inline distT="0" distB="0" distL="0" distR="0" wp14:anchorId="4BE0B53D" wp14:editId="66E55424">
             <wp:extent cx="5972810" cy="5262880"/>
@@ -780,7 +886,7 @@
                     <pic:cNvPicPr/>
                   </pic:nvPicPr>
                   <pic:blipFill>
-                    <a:blip r:embed="rId8"/>
+                    <a:blip r:embed="rId9"/>
                     <a:stretch>
                       <a:fillRect/>
                     </a:stretch>
@@ -800,6 +906,30 @@
           </wp:inline>
         </w:drawing>
       </w:r>
+    </w:p>
+    <w:p>
+      <w:pPr>
+        <w:rPr>
+          <w:lang w:val="pl-PL"/>
+        </w:rPr>
+      </w:pPr>
+    </w:p>
+    <w:p>
+      <w:pPr>
+        <w:pStyle w:val="Nagwek3"/>
+        <w:jc w:val="center"/>
+        <w:rPr>
+          <w:lang w:val="pl-PL"/>
+        </w:rPr>
+      </w:pPr>
+    </w:p>
+    <w:p>
+      <w:pPr>
+        <w:pStyle w:val="Nagwek3"/>
+        <w:rPr>
+          <w:lang w:val="pl-PL"/>
+        </w:rPr>
+      </w:pPr>
       <w:r>
         <w:rPr>
           <w:lang w:val="pl-PL"/>
@@ -2583,7 +2713,7 @@
 </file>
 
 <file path=customXml/itemProps1.xml><?xml version="1.0" encoding="utf-8"?>
-<ds:datastoreItem xmlns:ds="http://schemas.openxmlformats.org/officeDocument/2006/customXml" ds:itemID="{24D65E83-2D66-4727-BC30-FAC595EF9F2F}">
+<ds:datastoreItem xmlns:ds="http://schemas.openxmlformats.org/officeDocument/2006/customXml" ds:itemID="{734984FD-0EFF-46D4-A236-173D32ED1A58}">
   <ds:schemaRefs>
     <ds:schemaRef ds:uri="http://schemas.openxmlformats.org/officeDocument/2006/bibliography"/>
   </ds:schemaRefs>

</xml_diff>

<commit_message>
added backend diagram, updated project document
</commit_message>
<xml_diff>
--- a/doc/Dokument Projekowy.docx
+++ b/doc/Dokument Projekowy.docx
@@ -672,68 +672,59 @@
     <w:p>
       <w:pPr>
         <w:pStyle w:val="Nagwek3"/>
-      </w:pPr>
-      <w:r>
+        <w:rPr>
+          <w:lang w:val="pl-PL"/>
+        </w:rPr>
+      </w:pPr>
+      <w:r>
+        <w:rPr>
+          <w:lang w:val="pl-PL"/>
+        </w:rPr>
         <w:lastRenderedPageBreak/>
         <w:t>Schemat</w:t>
       </w:r>
       <w:r>
+        <w:rPr>
+          <w:lang w:val="pl-PL"/>
+        </w:rPr>
         <w:t xml:space="preserve"> bazy danych:</w:t>
       </w:r>
     </w:p>
     <w:p>
+      <w:pPr>
+        <w:rPr>
+          <w:lang w:val="pl-PL"/>
+        </w:rPr>
+      </w:pPr>
       <w:r>
         <w:rPr>
           <w:noProof/>
-        </w:rPr>
-        <w:drawing>
-          <wp:inline distT="0" distB="0" distL="0" distR="0">
-            <wp:extent cx="5967095" cy="5332095"/>
-            <wp:effectExtent l="0" t="0" r="0" b="1905"/>
-            <wp:docPr id="1" name="Obraz 1" descr="C:\Users\timrh\AppData\Local\Microsoft\Windows\INetCache\Content.Word\Schemat Bazy.png"/>
-            <wp:cNvGraphicFramePr>
-              <a:graphicFrameLocks xmlns:a="http://schemas.openxmlformats.org/drawingml/2006/main" noChangeAspect="1"/>
-            </wp:cNvGraphicFramePr>
-            <a:graphic xmlns:a="http://schemas.openxmlformats.org/drawingml/2006/main">
-              <a:graphicData uri="http://schemas.openxmlformats.org/drawingml/2006/picture">
-                <pic:pic xmlns:pic="http://schemas.openxmlformats.org/drawingml/2006/picture">
-                  <pic:nvPicPr>
-                    <pic:cNvPr id="0" name="Picture 3" descr="C:\Users\timrh\AppData\Local\Microsoft\Windows\INetCache\Content.Word\Schemat Bazy.png"/>
-                    <pic:cNvPicPr>
-                      <a:picLocks noChangeAspect="1" noChangeArrowheads="1"/>
-                    </pic:cNvPicPr>
-                  </pic:nvPicPr>
-                  <pic:blipFill>
-                    <a:blip r:embed="rId7">
-                      <a:extLst>
-                        <a:ext uri="{28A0092B-C50C-407E-A947-70E740481C1C}">
-                          <a14:useLocalDpi xmlns:a14="http://schemas.microsoft.com/office/drawing/2010/main" val="0"/>
-                        </a:ext>
-                      </a:extLst>
-                    </a:blip>
-                    <a:srcRect/>
-                    <a:stretch>
-                      <a:fillRect/>
-                    </a:stretch>
-                  </pic:blipFill>
-                  <pic:spPr bwMode="auto">
-                    <a:xfrm>
-                      <a:off x="0" y="0"/>
-                      <a:ext cx="5967095" cy="5332095"/>
-                    </a:xfrm>
-                    <a:prstGeom prst="rect">
-                      <a:avLst/>
-                    </a:prstGeom>
-                    <a:noFill/>
-                    <a:ln>
-                      <a:noFill/>
-                    </a:ln>
-                  </pic:spPr>
-                </pic:pic>
-              </a:graphicData>
-            </a:graphic>
-          </wp:inline>
-        </w:drawing>
+          <w:lang w:val="pl-PL"/>
+        </w:rPr>
+        <w:pict>
+          <v:shapetype id="_x0000_t75" coordsize="21600,21600" o:spt="75" o:preferrelative="t" path="m@4@5l@4@11@9@11@9@5xe" filled="f" stroked="f">
+            <v:stroke joinstyle="miter"/>
+            <v:formulas>
+              <v:f eqn="if lineDrawn pixelLineWidth 0"/>
+              <v:f eqn="sum @0 1 0"/>
+              <v:f eqn="sum 0 0 @1"/>
+              <v:f eqn="prod @2 1 2"/>
+              <v:f eqn="prod @3 21600 pixelWidth"/>
+              <v:f eqn="prod @3 21600 pixelHeight"/>
+              <v:f eqn="sum @0 0 1"/>
+              <v:f eqn="prod @6 1 2"/>
+              <v:f eqn="prod @7 21600 pixelWidth"/>
+              <v:f eqn="sum @8 21600 0"/>
+              <v:f eqn="prod @7 21600 pixelHeight"/>
+              <v:f eqn="sum @10 21600 0"/>
+            </v:formulas>
+            <v:path o:extrusionok="f" gradientshapeok="t" o:connecttype="rect"/>
+            <o:lock v:ext="edit" aspectratio="t"/>
+          </v:shapetype>
+          <v:shape id="_x0000_i1025" type="#_x0000_t75" style="width:469.85pt;height:435.25pt">
+            <v:imagedata r:id="rId7" o:title="Schemat Bazy"/>
+          </v:shape>
+        </w:pict>
       </w:r>
     </w:p>
     <w:p>
@@ -768,8 +759,6 @@
           <w:lang w:val="pl-PL"/>
         </w:rPr>
       </w:pPr>
-      <w:bookmarkStart w:id="0" w:name="_GoBack"/>
-      <w:bookmarkEnd w:id="0"/>
     </w:p>
     <w:p>
       <w:pPr>
@@ -913,6 +902,54 @@
           <w:lang w:val="pl-PL"/>
         </w:rPr>
       </w:pPr>
+    </w:p>
+    <w:p>
+      <w:pPr>
+        <w:pStyle w:val="Nagwek3"/>
+        <w:rPr>
+          <w:lang w:val="pl-PL"/>
+        </w:rPr>
+      </w:pPr>
+      <w:r>
+        <w:rPr>
+          <w:lang w:val="pl-PL"/>
+        </w:rPr>
+        <w:t>Diagramy klas</w:t>
+      </w:r>
+    </w:p>
+    <w:p>
+      <w:pPr>
+        <w:rPr>
+          <w:lang w:val="pl-PL"/>
+        </w:rPr>
+      </w:pPr>
+      <w:r>
+        <w:rPr>
+          <w:lang w:val="pl-PL"/>
+        </w:rPr>
+        <w:t>Backend:</w:t>
+      </w:r>
+      <w:bookmarkStart w:id="0" w:name="_GoBack"/>
+      <w:bookmarkEnd w:id="0"/>
+    </w:p>
+    <w:p>
+      <w:pPr>
+        <w:jc w:val="center"/>
+        <w:rPr>
+          <w:lang w:val="pl-PL"/>
+        </w:rPr>
+      </w:pPr>
+      <w:r>
+        <w:rPr>
+          <w:lang w:val="pl-PL"/>
+        </w:rPr>
+        <w:lastRenderedPageBreak/>
+        <w:pict>
+          <v:shape id="_x0000_i1026" type="#_x0000_t75" style="width:503.05pt;height:322.6pt">
+            <v:imagedata r:id="rId10" o:title="Diagram Backend"/>
+          </v:shape>
+        </w:pict>
+      </w:r>
     </w:p>
     <w:p>
       <w:pPr>
@@ -2713,7 +2750,7 @@
 </file>
 
 <file path=customXml/itemProps1.xml><?xml version="1.0" encoding="utf-8"?>
-<ds:datastoreItem xmlns:ds="http://schemas.openxmlformats.org/officeDocument/2006/customXml" ds:itemID="{734984FD-0EFF-46D4-A236-173D32ED1A58}">
+<ds:datastoreItem xmlns:ds="http://schemas.openxmlformats.org/officeDocument/2006/customXml" ds:itemID="{01190C68-ABA3-4AA1-BAAE-0941AFDE9C97}">
   <ds:schemaRefs>
     <ds:schemaRef ds:uri="http://schemas.openxmlformats.org/officeDocument/2006/bibliography"/>
   </ds:schemaRefs>

</xml_diff>

<commit_message>
added backend sequence diagrams, updated project document
</commit_message>
<xml_diff>
--- a/doc/Dokument Projekowy.docx
+++ b/doc/Dokument Projekowy.docx
@@ -776,10 +776,7 @@
         </w:numPr>
       </w:pPr>
       <w:r>
-        <w:t>Przygotowanie schematów / diagramów</w:t>
-      </w:r>
-      <w:r>
-        <w:t xml:space="preserve"> cz2</w:t>
+        <w:t>Przygotowanie schematów / diagramów cz2</w:t>
       </w:r>
     </w:p>
     <w:p>
@@ -871,8 +868,6 @@
       <w:r>
         <w:t>Przygotować scenariusze testowe</w:t>
       </w:r>
-      <w:bookmarkStart w:id="0" w:name="_GoBack"/>
-      <w:bookmarkEnd w:id="0"/>
     </w:p>
     <w:p>
       <w:pPr>
@@ -1072,23 +1067,15 @@
         <w:rPr>
           <w:lang w:val="pl-PL"/>
         </w:rPr>
+        <w:lastRenderedPageBreak/>
         <w:t>Main feed:</w:t>
       </w:r>
-    </w:p>
-    <w:p>
-      <w:pPr>
-        <w:pStyle w:val="Nagwek3"/>
-        <w:rPr>
-          <w:lang w:val="pl-PL"/>
-        </w:rPr>
-      </w:pPr>
       <w:r>
         <w:rPr>
           <w:noProof/>
         </w:rPr>
-        <w:lastRenderedPageBreak/>
         <w:drawing>
-          <wp:inline distT="0" distB="0" distL="0" distR="0" wp14:anchorId="4BE0B53D" wp14:editId="66E55424">
+          <wp:inline distT="0" distB="0" distL="0" distR="0" wp14:anchorId="3726DDB2" wp14:editId="6913D904">
             <wp:extent cx="5972810" cy="5262880"/>
             <wp:effectExtent l="0" t="0" r="8890" b="0"/>
             <wp:docPr id="2" name="Obraz 2"/>
@@ -1204,11 +1191,81 @@
     <w:p>
       <w:pPr>
         <w:pStyle w:val="Nagwek3"/>
-        <w:jc w:val="center"/>
-        <w:rPr>
-          <w:lang w:val="pl-PL"/>
-        </w:rPr>
-      </w:pPr>
+        <w:rPr>
+          <w:lang w:val="pl-PL"/>
+        </w:rPr>
+      </w:pPr>
+      <w:r>
+        <w:rPr>
+          <w:lang w:val="pl-PL"/>
+        </w:rPr>
+        <w:t>Diagramy sekwencji</w:t>
+      </w:r>
+    </w:p>
+    <w:p>
+      <w:pPr>
+        <w:pStyle w:val="Nagwek4"/>
+        <w:rPr>
+          <w:lang w:val="pl-PL"/>
+        </w:rPr>
+      </w:pPr>
+      <w:r>
+        <w:rPr>
+          <w:lang w:val="pl-PL"/>
+        </w:rPr>
+        <w:t>Logowanie I pobranie danych (backend)</w:t>
+      </w:r>
+    </w:p>
+    <w:p>
+      <w:pPr>
+        <w:rPr>
+          <w:lang w:val="pl-PL"/>
+        </w:rPr>
+      </w:pPr>
+      <w:bookmarkStart w:id="0" w:name="_GoBack"/>
+      <w:r>
+        <w:rPr>
+          <w:lang w:val="pl-PL"/>
+        </w:rPr>
+        <w:pict>
+          <v:shape id="_x0000_i1028" type="#_x0000_t75" style="width:471.25pt;height:120.15pt">
+            <v:imagedata r:id="rId12" o:title="Diagram Sekwencji1"/>
+          </v:shape>
+        </w:pict>
+      </w:r>
+      <w:bookmarkEnd w:id="0"/>
+    </w:p>
+    <w:p>
+      <w:pPr>
+        <w:pStyle w:val="Nagwek3"/>
+        <w:rPr>
+          <w:lang w:val="pl-PL"/>
+        </w:rPr>
+      </w:pPr>
+      <w:r>
+        <w:rPr>
+          <w:lang w:val="pl-PL"/>
+        </w:rPr>
+        <w:lastRenderedPageBreak/>
+        <w:t>Odnowienie tokenu (sukces oraz niepowodzenie)</w:t>
+      </w:r>
+    </w:p>
+    <w:p>
+      <w:pPr>
+        <w:rPr>
+          <w:lang w:val="pl-PL"/>
+        </w:rPr>
+      </w:pPr>
+      <w:r>
+        <w:rPr>
+          <w:lang w:val="pl-PL"/>
+        </w:rPr>
+        <w:pict>
+          <v:shape id="_x0000_i1029" type="#_x0000_t75" style="width:469.85pt;height:205.7pt">
+            <v:imagedata r:id="rId13" o:title="Diagram Sekwencji2"/>
+          </v:shape>
+        </w:pict>
+      </w:r>
     </w:p>
     <w:p>
       <w:pPr>
@@ -2177,6 +2234,29 @@
       <w:color w:val="000000" w:themeColor="text1"/>
     </w:rPr>
   </w:style>
+  <w:style w:type="paragraph" w:styleId="Nagwek4">
+    <w:name w:val="heading 4"/>
+    <w:basedOn w:val="Normalny"/>
+    <w:next w:val="Normalny"/>
+    <w:link w:val="Nagwek4Znak"/>
+    <w:uiPriority w:val="9"/>
+    <w:unhideWhenUsed/>
+    <w:qFormat/>
+    <w:rsid w:val="00CD06DF"/>
+    <w:pPr>
+      <w:keepNext/>
+      <w:keepLines/>
+      <w:spacing w:before="200" w:after="0"/>
+      <w:outlineLvl w:val="3"/>
+    </w:pPr>
+    <w:rPr>
+      <w:rFonts w:asciiTheme="majorHAnsi" w:eastAsiaTheme="majorEastAsia" w:hAnsiTheme="majorHAnsi" w:cstheme="majorBidi"/>
+      <w:b/>
+      <w:bCs/>
+      <w:iCs/>
+      <w:color w:val="000000" w:themeColor="text1"/>
+    </w:rPr>
+  </w:style>
   <w:style w:type="character" w:default="1" w:styleId="Domylnaczcionkaakapitu">
     <w:name w:val="Default Paragraph Font"/>
     <w:uiPriority w:val="1"/>
@@ -2323,6 +2403,20 @@
       <w:rFonts w:asciiTheme="majorHAnsi" w:eastAsiaTheme="majorEastAsia" w:hAnsiTheme="majorHAnsi" w:cstheme="majorBidi"/>
       <w:b/>
       <w:bCs/>
+      <w:color w:val="000000" w:themeColor="text1"/>
+    </w:rPr>
+  </w:style>
+  <w:style w:type="character" w:customStyle="1" w:styleId="Nagwek4Znak">
+    <w:name w:val="Nagłówek 4 Znak"/>
+    <w:basedOn w:val="Domylnaczcionkaakapitu"/>
+    <w:link w:val="Nagwek4"/>
+    <w:uiPriority w:val="9"/>
+    <w:rsid w:val="00CD06DF"/>
+    <w:rPr>
+      <w:rFonts w:asciiTheme="majorHAnsi" w:eastAsiaTheme="majorEastAsia" w:hAnsiTheme="majorHAnsi" w:cstheme="majorBidi"/>
+      <w:b/>
+      <w:bCs/>
+      <w:iCs/>
       <w:color w:val="000000" w:themeColor="text1"/>
     </w:rPr>
   </w:style>
@@ -2558,6 +2652,29 @@
       <w:color w:val="000000" w:themeColor="text1"/>
     </w:rPr>
   </w:style>
+  <w:style w:type="paragraph" w:styleId="Nagwek4">
+    <w:name w:val="heading 4"/>
+    <w:basedOn w:val="Normalny"/>
+    <w:next w:val="Normalny"/>
+    <w:link w:val="Nagwek4Znak"/>
+    <w:uiPriority w:val="9"/>
+    <w:unhideWhenUsed/>
+    <w:qFormat/>
+    <w:rsid w:val="00CD06DF"/>
+    <w:pPr>
+      <w:keepNext/>
+      <w:keepLines/>
+      <w:spacing w:before="200" w:after="0"/>
+      <w:outlineLvl w:val="3"/>
+    </w:pPr>
+    <w:rPr>
+      <w:rFonts w:asciiTheme="majorHAnsi" w:eastAsiaTheme="majorEastAsia" w:hAnsiTheme="majorHAnsi" w:cstheme="majorBidi"/>
+      <w:b/>
+      <w:bCs/>
+      <w:iCs/>
+      <w:color w:val="000000" w:themeColor="text1"/>
+    </w:rPr>
+  </w:style>
   <w:style w:type="character" w:default="1" w:styleId="Domylnaczcionkaakapitu">
     <w:name w:val="Default Paragraph Font"/>
     <w:uiPriority w:val="1"/>
@@ -2704,6 +2821,20 @@
       <w:rFonts w:asciiTheme="majorHAnsi" w:eastAsiaTheme="majorEastAsia" w:hAnsiTheme="majorHAnsi" w:cstheme="majorBidi"/>
       <w:b/>
       <w:bCs/>
+      <w:color w:val="000000" w:themeColor="text1"/>
+    </w:rPr>
+  </w:style>
+  <w:style w:type="character" w:customStyle="1" w:styleId="Nagwek4Znak">
+    <w:name w:val="Nagłówek 4 Znak"/>
+    <w:basedOn w:val="Domylnaczcionkaakapitu"/>
+    <w:link w:val="Nagwek4"/>
+    <w:uiPriority w:val="9"/>
+    <w:rsid w:val="00CD06DF"/>
+    <w:rPr>
+      <w:rFonts w:asciiTheme="majorHAnsi" w:eastAsiaTheme="majorEastAsia" w:hAnsiTheme="majorHAnsi" w:cstheme="majorBidi"/>
+      <w:b/>
+      <w:bCs/>
+      <w:iCs/>
       <w:color w:val="000000" w:themeColor="text1"/>
     </w:rPr>
   </w:style>
@@ -3000,7 +3131,7 @@
 </file>
 
 <file path=customXml/itemProps1.xml><?xml version="1.0" encoding="utf-8"?>
-<ds:datastoreItem xmlns:ds="http://schemas.openxmlformats.org/officeDocument/2006/customXml" ds:itemID="{F530D7B3-7141-452F-9D62-A1F1E4AB5E5D}">
+<ds:datastoreItem xmlns:ds="http://schemas.openxmlformats.org/officeDocument/2006/customXml" ds:itemID="{D5026C4C-9322-467B-BE61-388EB6B9C550}">
   <ds:schemaRefs>
     <ds:schemaRef ds:uri="http://schemas.openxmlformats.org/officeDocument/2006/bibliography"/>
   </ds:schemaRefs>

</xml_diff>

<commit_message>
joined test scenarios, updated project document
</commit_message>
<xml_diff>
--- a/doc/Dokument Projekowy.docx
+++ b/doc/Dokument Projekowy.docx
@@ -363,6 +363,19 @@
           <w:lang w:val="pl-PL"/>
         </w:rPr>
       </w:pPr>
+      <w:r>
+        <w:rPr>
+          <w:lang w:val="pl-PL"/>
+        </w:rPr>
+        <w:t>Motywacja wyboru technologii – angular oraz ASP.NET Core są nowoczesnymi oraz wypróbowanymi  frameworkami, które będą adekwatne do celu postawionego w tym projekcie.</w:t>
+      </w:r>
+    </w:p>
+    <w:p>
+      <w:pPr>
+        <w:rPr>
+          <w:lang w:val="pl-PL"/>
+        </w:rPr>
+      </w:pPr>
     </w:p>
     <w:p>
       <w:pPr>
@@ -371,6 +384,14 @@
           <w:lang w:val="pl-PL"/>
         </w:rPr>
       </w:pPr>
+    </w:p>
+    <w:p>
+      <w:pPr>
+        <w:pStyle w:val="Nagwek2"/>
+        <w:rPr>
+          <w:lang w:val="pl-PL"/>
+        </w:rPr>
+      </w:pPr>
       <w:r>
         <w:rPr>
           <w:lang w:val="pl-PL"/>
@@ -395,33 +416,34 @@
         <w:rPr>
           <w:lang w:val="pl-PL"/>
         </w:rPr>
-        <w:t xml:space="preserve">Przedział czasowy wymagany do realizacji projektu to 16/10/2021 </w:t>
-      </w:r>
-      <w:r>
-        <w:rPr>
-          <w:lang w:val="pl-PL"/>
-        </w:rPr>
-        <w:t>–</w:t>
-      </w:r>
-      <w:r>
-        <w:rPr>
-          <w:lang w:val="pl-PL"/>
-        </w:rPr>
-        <w:t xml:space="preserve"> </w:t>
-      </w:r>
-      <w:r>
-        <w:rPr>
-          <w:lang w:val="pl-PL"/>
-        </w:rPr>
-        <w:t>[wstawić czas końcowy]</w:t>
-      </w:r>
+        <w:t>Część 1 (Planowanie) - 16/10/2021 – 31/01/2022</w:t>
+      </w:r>
+    </w:p>
+    <w:p>
+      <w:pPr>
+        <w:rPr>
+          <w:lang w:val="pl-PL"/>
+        </w:rPr>
+      </w:pPr>
+      <w:r>
+        <w:rPr>
+          <w:lang w:val="pl-PL"/>
+        </w:rPr>
+        <w:t>Część 2 (Implementacja) – 28/02/2022 – [wstawić czas końcowy]</w:t>
+      </w:r>
+    </w:p>
+    <w:p>
+      <w:pPr>
+        <w:rPr>
+          <w:lang w:val="pl-PL"/>
+        </w:rPr>
+      </w:pPr>
     </w:p>
     <w:p>
       <w:pPr>
         <w:pStyle w:val="Nagwek2"/>
       </w:pPr>
       <w:r>
-        <w:lastRenderedPageBreak/>
         <w:t>Role członków zespołu</w:t>
       </w:r>
     </w:p>
@@ -495,8 +517,14 @@
           <w:ilvl w:val="0"/>
           <w:numId w:val="4"/>
         </w:numPr>
-      </w:pPr>
-      <w:r>
+        <w:rPr>
+          <w:b/>
+        </w:rPr>
+      </w:pPr>
+      <w:r>
+        <w:rPr>
+          <w:b/>
+        </w:rPr>
         <w:t>Milestone 1</w:t>
       </w:r>
     </w:p>
@@ -609,8 +637,14 @@
           <w:ilvl w:val="0"/>
           <w:numId w:val="4"/>
         </w:numPr>
-      </w:pPr>
-      <w:r>
+        <w:rPr>
+          <w:b/>
+        </w:rPr>
+      </w:pPr>
+      <w:r>
+        <w:rPr>
+          <w:b/>
+        </w:rPr>
         <w:t>Milestone 2</w:t>
       </w:r>
     </w:p>
@@ -764,6 +798,7 @@
         <w:rPr>
           <w:lang w:val="pl-PL"/>
         </w:rPr>
+        <w:lastRenderedPageBreak/>
         <w:t>Zaktualizować shcemat bazy danych</w:t>
       </w:r>
     </w:p>
@@ -852,8 +887,14 @@
           <w:ilvl w:val="0"/>
           <w:numId w:val="4"/>
         </w:numPr>
-      </w:pPr>
-      <w:r>
+        <w:rPr>
+          <w:b/>
+        </w:rPr>
+      </w:pPr>
+      <w:r>
+        <w:rPr>
+          <w:b/>
+        </w:rPr>
         <w:t>Milestone 3</w:t>
       </w:r>
     </w:p>
@@ -868,31 +909,507 @@
       <w:r>
         <w:t>Przygotować scenariusze testowe</w:t>
       </w:r>
-    </w:p>
-    <w:p>
-      <w:pPr>
+      <w:r>
+        <w:t xml:space="preserve"> cz1</w:t>
+      </w:r>
+    </w:p>
+    <w:p>
+      <w:pPr>
+        <w:pStyle w:val="Akapitzlist"/>
+        <w:numPr>
+          <w:ilvl w:val="2"/>
+          <w:numId w:val="4"/>
+        </w:numPr>
+      </w:pPr>
+      <w:r>
+        <w:t>Scenariusze testowe – frontend cz1</w:t>
+      </w:r>
+    </w:p>
+    <w:p>
+      <w:pPr>
+        <w:pStyle w:val="Akapitzlist"/>
+        <w:numPr>
+          <w:ilvl w:val="2"/>
+          <w:numId w:val="4"/>
+        </w:numPr>
+      </w:pPr>
+      <w:r>
+        <w:t>Scenariusze testowe – backend cz1</w:t>
+      </w:r>
+    </w:p>
+    <w:p>
+      <w:pPr>
+        <w:pStyle w:val="Akapitzlist"/>
+        <w:numPr>
+          <w:ilvl w:val="2"/>
+          <w:numId w:val="4"/>
+        </w:numPr>
+      </w:pPr>
+      <w:r>
+        <w:t>Scenariusze testowe – frontend cz2</w:t>
+      </w:r>
+    </w:p>
+    <w:p>
+      <w:pPr>
+        <w:pStyle w:val="Akapitzlist"/>
+        <w:numPr>
+          <w:ilvl w:val="2"/>
+          <w:numId w:val="4"/>
+        </w:numPr>
+      </w:pPr>
+      <w:r>
+        <w:t>Scenariusze testowe – backend cz2</w:t>
+      </w:r>
+    </w:p>
+    <w:p>
+      <w:pPr>
+        <w:pStyle w:val="Akapitzlist"/>
+      </w:pPr>
+    </w:p>
+    <w:p>
+      <w:pPr>
+        <w:pStyle w:val="Akapitzlist"/>
+      </w:pPr>
+    </w:p>
+    <w:p>
+      <w:pPr>
+        <w:pStyle w:val="Nagwek2"/>
+      </w:pPr>
+      <w:r>
+        <w:t>Dokumentacja Techniczna</w:t>
+      </w:r>
+    </w:p>
+    <w:p/>
+    <w:p>
+      <w:pPr>
+        <w:pStyle w:val="Nagwek3"/>
+        <w:rPr>
+          <w:lang w:val="pl-PL"/>
+        </w:rPr>
+      </w:pPr>
+      <w:r>
+        <w:rPr>
+          <w:lang w:val="pl-PL"/>
+        </w:rPr>
+        <w:t>Schemat</w:t>
+      </w:r>
+      <w:r>
+        <w:rPr>
+          <w:lang w:val="pl-PL"/>
+        </w:rPr>
+        <w:t xml:space="preserve"> bazy danych:</w:t>
+      </w:r>
+    </w:p>
+    <w:p>
+      <w:pPr>
+        <w:rPr>
+          <w:lang w:val="pl-PL"/>
+        </w:rPr>
+      </w:pPr>
+      <w:r>
+        <w:rPr>
+          <w:noProof/>
+        </w:rPr>
+        <w:drawing>
+          <wp:inline distT="0" distB="0" distL="0" distR="0">
+            <wp:extent cx="3788228" cy="3420857"/>
+            <wp:effectExtent l="0" t="0" r="3175" b="8255"/>
+            <wp:docPr id="1" name="Obraz 1" descr="D:\Projekty\projekt-zespolowy\doc\Schemat Bazy.png"/>
+            <wp:cNvGraphicFramePr>
+              <a:graphicFrameLocks xmlns:a="http://schemas.openxmlformats.org/drawingml/2006/main" noChangeAspect="1"/>
+            </wp:cNvGraphicFramePr>
+            <a:graphic xmlns:a="http://schemas.openxmlformats.org/drawingml/2006/main">
+              <a:graphicData uri="http://schemas.openxmlformats.org/drawingml/2006/picture">
+                <pic:pic xmlns:pic="http://schemas.openxmlformats.org/drawingml/2006/picture">
+                  <pic:nvPicPr>
+                    <pic:cNvPr id="0" name="Picture 7" descr="D:\Projekty\projekt-zespolowy\doc\Schemat Bazy.png"/>
+                    <pic:cNvPicPr>
+                      <a:picLocks noChangeAspect="1" noChangeArrowheads="1"/>
+                    </pic:cNvPicPr>
+                  </pic:nvPicPr>
+                  <pic:blipFill>
+                    <a:blip r:embed="rId7" cstate="print">
+                      <a:extLst>
+                        <a:ext uri="{28A0092B-C50C-407E-A947-70E740481C1C}">
+                          <a14:useLocalDpi xmlns:a14="http://schemas.microsoft.com/office/drawing/2010/main" val="0"/>
+                        </a:ext>
+                      </a:extLst>
+                    </a:blip>
+                    <a:srcRect/>
+                    <a:stretch>
+                      <a:fillRect/>
+                    </a:stretch>
+                  </pic:blipFill>
+                  <pic:spPr bwMode="auto">
+                    <a:xfrm>
+                      <a:off x="0" y="0"/>
+                      <a:ext cx="3789765" cy="3422245"/>
+                    </a:xfrm>
+                    <a:prstGeom prst="rect">
+                      <a:avLst/>
+                    </a:prstGeom>
+                    <a:noFill/>
+                    <a:ln>
+                      <a:noFill/>
+                    </a:ln>
+                  </pic:spPr>
+                </pic:pic>
+              </a:graphicData>
+            </a:graphic>
+          </wp:inline>
+        </w:drawing>
+      </w:r>
+    </w:p>
+    <w:p>
+      <w:pPr>
+        <w:rPr>
+          <w:b/>
+          <w:sz w:val="30"/>
+          <w:szCs w:val="30"/>
+          <w:lang w:val="pl-PL"/>
+        </w:rPr>
+      </w:pPr>
+    </w:p>
+    <w:p>
+      <w:pPr>
+        <w:rPr>
+          <w:b/>
+          <w:sz w:val="30"/>
+          <w:szCs w:val="30"/>
+          <w:lang w:val="pl-PL"/>
+        </w:rPr>
+      </w:pPr>
+    </w:p>
+    <w:p>
+      <w:pPr>
+        <w:rPr>
+          <w:b/>
+          <w:sz w:val="30"/>
+          <w:szCs w:val="30"/>
+          <w:lang w:val="pl-PL"/>
+        </w:rPr>
+      </w:pPr>
+      <w:r>
+        <w:rPr>
+          <w:b/>
+          <w:sz w:val="30"/>
+          <w:szCs w:val="30"/>
+          <w:lang w:val="pl-PL"/>
+        </w:rPr>
+        <w:lastRenderedPageBreak/>
+        <w:t>Analiza najczęściej wykonywanych zapytań do bazy danych</w:t>
+      </w:r>
+    </w:p>
+    <w:p>
+      <w:pPr>
+        <w:numPr>
+          <w:ilvl w:val="0"/>
+          <w:numId w:val="6"/>
+        </w:numPr>
+        <w:spacing w:after="0"/>
+      </w:pPr>
+      <w:r>
+        <w:t xml:space="preserve">Get api/conversations - Pobieranie konwersacji. </w:t>
+      </w:r>
+    </w:p>
+    <w:p>
+      <w:pPr>
+        <w:numPr>
+          <w:ilvl w:val="0"/>
+          <w:numId w:val="6"/>
+        </w:numPr>
+        <w:spacing w:after="0"/>
+      </w:pPr>
+      <w:r>
+        <w:t>POST api/conversations/{id}/message - Wysłanie wiadomości.</w:t>
+      </w:r>
+    </w:p>
+    <w:p>
+      <w:pPr>
+        <w:spacing w:after="0"/>
+        <w:ind w:left="720"/>
+      </w:pPr>
+    </w:p>
+    <w:p>
+      <w:pPr>
+        <w:spacing w:line="240" w:lineRule="auto"/>
         <w:ind w:left="360"/>
       </w:pPr>
-    </w:p>
-    <w:p>
-      <w:pPr>
-        <w:pStyle w:val="Akapitzlist"/>
-      </w:pPr>
-    </w:p>
-    <w:p>
-      <w:pPr>
-        <w:pStyle w:val="Akapitzlist"/>
-      </w:pPr>
-    </w:p>
-    <w:p>
-      <w:pPr>
-        <w:pStyle w:val="Nagwek2"/>
-      </w:pPr>
-      <w:r>
-        <w:t>Dokumentacja Techniczna</w:t>
-      </w:r>
-    </w:p>
-    <w:p/>
+      <w:r>
+        <w:t>SELECT * FROM messages</w:t>
+      </w:r>
+    </w:p>
+    <w:p>
+      <w:pPr>
+        <w:spacing w:line="240" w:lineRule="auto"/>
+        <w:ind w:left="360"/>
+      </w:pPr>
+      <w:r>
+        <w:t xml:space="preserve">WHERE messages.ConversationParticipantID = ‘123456’ </w:t>
+      </w:r>
+    </w:p>
+    <w:p>
+      <w:pPr>
+        <w:spacing w:line="240" w:lineRule="auto"/>
+        <w:ind w:left="360"/>
+        <w:rPr>
+          <w:lang w:val="pl-PL"/>
+        </w:rPr>
+      </w:pPr>
+      <w:r>
+        <w:rPr>
+          <w:lang w:val="pl-PL"/>
+        </w:rPr>
+        <w:t>ORDER BY DateTime;</w:t>
+      </w:r>
+    </w:p>
+    <w:p>
+      <w:pPr>
+        <w:rPr>
+          <w:i/>
+          <w:lang w:val="pl-PL"/>
+        </w:rPr>
+      </w:pPr>
+      <w:r>
+        <w:rPr>
+          <w:i/>
+          <w:lang w:val="pl-PL"/>
+        </w:rPr>
+        <w:t>wyszukanie wszystkich wiadomości w konwersacji o id 123456 i wyświetlenie ich posortowanych po dacie malejąco.</w:t>
+      </w:r>
+    </w:p>
+    <w:p>
+      <w:pPr>
+        <w:rPr>
+          <w:lang w:val="pl-PL"/>
+        </w:rPr>
+      </w:pPr>
+    </w:p>
+    <w:p>
+      <w:pPr>
+        <w:rPr>
+          <w:lang w:val="pl-PL"/>
+        </w:rPr>
+      </w:pPr>
+      <w:r>
+        <w:rPr>
+          <w:lang w:val="pl-PL"/>
+        </w:rPr>
+        <w:t xml:space="preserve">W serwisie społecznościowym jednym z najczęściej wykonywanych działań jest chatowanie z innymi. </w:t>
+      </w:r>
+    </w:p>
+    <w:p>
+      <w:pPr>
+        <w:numPr>
+          <w:ilvl w:val="0"/>
+          <w:numId w:val="6"/>
+        </w:numPr>
+        <w:spacing w:after="0"/>
+      </w:pPr>
+      <w:r>
+        <w:t>GET api/user-profile/feed?pageSize={pageSize}&amp;page={page}  - Pobranie  zawartości strony.</w:t>
+      </w:r>
+    </w:p>
+    <w:p>
+      <w:pPr>
+        <w:numPr>
+          <w:ilvl w:val="0"/>
+          <w:numId w:val="6"/>
+        </w:numPr>
+        <w:spacing w:after="0"/>
+        <w:rPr>
+          <w:lang w:val="pl-PL"/>
+        </w:rPr>
+      </w:pPr>
+      <w:r>
+        <w:rPr>
+          <w:lang w:val="pl-PL"/>
+        </w:rPr>
+        <w:t xml:space="preserve">GET api/posts/{id} - Wyświetlenie posta </w:t>
+      </w:r>
+    </w:p>
+    <w:p>
+      <w:pPr>
+        <w:numPr>
+          <w:ilvl w:val="0"/>
+          <w:numId w:val="6"/>
+        </w:numPr>
+        <w:spacing w:after="0"/>
+      </w:pPr>
+      <w:r>
+        <w:t xml:space="preserve">SELECT DISTINCT ConversationID FROM conversation participant </w:t>
+      </w:r>
+    </w:p>
+    <w:p>
+      <w:pPr>
+        <w:spacing w:after="0"/>
+        <w:ind w:left="720"/>
+      </w:pPr>
+      <w:r>
+        <w:t>JOIN users on conversation participant.UserID = users.UserID</w:t>
+      </w:r>
+    </w:p>
+    <w:p>
+      <w:pPr>
+        <w:spacing w:line="240" w:lineRule="auto"/>
+        <w:ind w:left="360" w:firstLine="360"/>
+        <w:rPr>
+          <w:lang w:val="pl-PL"/>
+        </w:rPr>
+      </w:pPr>
+      <w:r>
+        <w:rPr>
+          <w:lang w:val="pl-PL"/>
+        </w:rPr>
+        <w:t>WHERE UserID = ‘1234567’;</w:t>
+      </w:r>
+    </w:p>
+    <w:p>
+      <w:pPr>
+        <w:spacing w:line="240" w:lineRule="auto"/>
+        <w:ind w:left="360"/>
+        <w:rPr>
+          <w:lang w:val="pl-PL"/>
+        </w:rPr>
+      </w:pPr>
+      <w:r>
+        <w:rPr>
+          <w:i/>
+          <w:lang w:val="pl-PL"/>
+        </w:rPr>
+        <w:t>Wyszukanie id konwersacji dla użytkownika o id 1234567.</w:t>
+      </w:r>
+    </w:p>
+    <w:p>
+      <w:pPr>
+        <w:spacing w:line="240" w:lineRule="auto"/>
+        <w:ind w:left="360"/>
+        <w:rPr>
+          <w:lang w:val="pl-PL"/>
+        </w:rPr>
+      </w:pPr>
+    </w:p>
+    <w:p>
+      <w:pPr>
+        <w:rPr>
+          <w:lang w:val="pl-PL"/>
+        </w:rPr>
+      </w:pPr>
+      <w:r>
+        <w:rPr>
+          <w:lang w:val="pl-PL"/>
+        </w:rPr>
+        <w:t xml:space="preserve">Dużo czasu spędza się przy przeglądaniu relacji i wiadomości na stronie głównej.  </w:t>
+      </w:r>
+    </w:p>
+    <w:p>
+      <w:pPr>
+        <w:numPr>
+          <w:ilvl w:val="0"/>
+          <w:numId w:val="6"/>
+        </w:numPr>
+        <w:spacing w:after="0"/>
+      </w:pPr>
+      <w:r>
+        <w:t xml:space="preserve">Get api/user-profile/feed </w:t>
+      </w:r>
+    </w:p>
+    <w:p>
+      <w:pPr>
+        <w:numPr>
+          <w:ilvl w:val="0"/>
+          <w:numId w:val="6"/>
+        </w:numPr>
+        <w:spacing w:after="0"/>
+      </w:pPr>
+      <w:r>
+        <w:t>Get api/user-profile/friends</w:t>
+      </w:r>
+    </w:p>
+    <w:p>
+      <w:pPr>
+        <w:ind w:left="720"/>
+      </w:pPr>
+    </w:p>
+    <w:p>
+      <w:pPr>
+        <w:spacing w:line="240" w:lineRule="auto"/>
+        <w:ind w:left="360"/>
+      </w:pPr>
+      <w:r>
+        <w:t>SELECT FriendshipStartDate</w:t>
+      </w:r>
+    </w:p>
+    <w:p>
+      <w:pPr>
+        <w:spacing w:line="240" w:lineRule="auto"/>
+        <w:ind w:left="360"/>
+      </w:pPr>
+      <w:r>
+        <w:t>FROM friends</w:t>
+      </w:r>
+    </w:p>
+    <w:p>
+      <w:pPr>
+        <w:spacing w:line="240" w:lineRule="auto"/>
+        <w:ind w:left="360"/>
+      </w:pPr>
+      <w:r>
+        <w:t xml:space="preserve">JOIN users on friends.User1ID = users.UserID AND friends.User2ID = users.UserID </w:t>
+      </w:r>
+    </w:p>
+    <w:p>
+      <w:pPr>
+        <w:spacing w:line="240" w:lineRule="auto"/>
+        <w:ind w:left="360"/>
+        <w:rPr>
+          <w:lang w:val="pl-PL"/>
+        </w:rPr>
+      </w:pPr>
+      <w:r>
+        <w:rPr>
+          <w:lang w:val="pl-PL"/>
+        </w:rPr>
+        <w:t>WHERE user.UserID = ‘1234567’;</w:t>
+      </w:r>
+    </w:p>
+    <w:p>
+      <w:pPr>
+        <w:spacing w:line="240" w:lineRule="auto"/>
+        <w:ind w:left="360"/>
+        <w:rPr>
+          <w:i/>
+          <w:lang w:val="pl-PL"/>
+        </w:rPr>
+      </w:pPr>
+      <w:r>
+        <w:rPr>
+          <w:i/>
+          <w:lang w:val="pl-PL"/>
+        </w:rPr>
+        <w:t>Wypisanie znajomych użytkownika o ID 1234567.</w:t>
+      </w:r>
+    </w:p>
+    <w:p>
+      <w:pPr>
+        <w:rPr>
+          <w:lang w:val="pl-PL"/>
+        </w:rPr>
+      </w:pPr>
+      <w:r>
+        <w:rPr>
+          <w:lang w:val="pl-PL"/>
+        </w:rPr>
+        <w:t>Informacje o użytkownikach są elementem który towarzyszy niemalże każdemu elementowi całym serwisie społecznościowym .</w:t>
+      </w:r>
+    </w:p>
+    <w:p>
+      <w:pPr>
+        <w:rPr>
+          <w:lang w:val="pl-PL"/>
+        </w:rPr>
+      </w:pPr>
+    </w:p>
     <w:p>
       <w:pPr>
         <w:pStyle w:val="Nagwek3"/>
@@ -904,13 +1421,40 @@
         <w:rPr>
           <w:lang w:val="pl-PL"/>
         </w:rPr>
-        <w:t>Schemat</w:t>
-      </w:r>
-      <w:r>
-        <w:rPr>
-          <w:lang w:val="pl-PL"/>
-        </w:rPr>
-        <w:t xml:space="preserve"> bazy danych:</w:t>
+        <w:lastRenderedPageBreak/>
+        <w:t>Diagram</w:t>
+      </w:r>
+      <w:r>
+        <w:rPr>
+          <w:lang w:val="pl-PL"/>
+        </w:rPr>
+        <w:t>y</w:t>
+      </w:r>
+      <w:r>
+        <w:rPr>
+          <w:lang w:val="pl-PL"/>
+        </w:rPr>
+        <w:t xml:space="preserve"> stanów:</w:t>
+      </w:r>
+    </w:p>
+    <w:p>
+      <w:pPr>
+        <w:rPr>
+          <w:lang w:val="pl-PL"/>
+        </w:rPr>
+      </w:pPr>
+    </w:p>
+    <w:p>
+      <w:pPr>
+        <w:rPr>
+          <w:lang w:val="pl-PL"/>
+        </w:rPr>
+      </w:pPr>
+      <w:r>
+        <w:rPr>
+          <w:lang w:val="pl-PL"/>
+        </w:rPr>
+        <w:t>Logowanie:</w:t>
       </w:r>
     </w:p>
     <w:p>
@@ -922,91 +1466,7 @@
       <w:r>
         <w:rPr>
           <w:noProof/>
-          <w:lang w:val="pl-PL"/>
-        </w:rPr>
-        <w:pict>
-          <v:shapetype id="_x0000_t75" coordsize="21600,21600" o:spt="75" o:preferrelative="t" path="m@4@5l@4@11@9@11@9@5xe" filled="f" stroked="f">
-            <v:stroke joinstyle="miter"/>
-            <v:formulas>
-              <v:f eqn="if lineDrawn pixelLineWidth 0"/>
-              <v:f eqn="sum @0 1 0"/>
-              <v:f eqn="sum 0 0 @1"/>
-              <v:f eqn="prod @2 1 2"/>
-              <v:f eqn="prod @3 21600 pixelWidth"/>
-              <v:f eqn="prod @3 21600 pixelHeight"/>
-              <v:f eqn="sum @0 0 1"/>
-              <v:f eqn="prod @6 1 2"/>
-              <v:f eqn="prod @7 21600 pixelWidth"/>
-              <v:f eqn="sum @8 21600 0"/>
-              <v:f eqn="prod @7 21600 pixelHeight"/>
-              <v:f eqn="sum @10 21600 0"/>
-            </v:formulas>
-            <v:path o:extrusionok="f" gradientshapeok="t" o:connecttype="rect"/>
-            <o:lock v:ext="edit" aspectratio="t"/>
-          </v:shapetype>
-          <v:shape id="_x0000_i1025" type="#_x0000_t75" style="width:469.85pt;height:435.25pt">
-            <v:imagedata r:id="rId7" o:title="Schemat Bazy"/>
-          </v:shape>
-        </w:pict>
-      </w:r>
-    </w:p>
-    <w:p>
-      <w:pPr>
-        <w:pStyle w:val="Nagwek3"/>
-        <w:rPr>
-          <w:lang w:val="pl-PL"/>
-        </w:rPr>
-      </w:pPr>
-      <w:r>
-        <w:rPr>
-          <w:lang w:val="pl-PL"/>
-        </w:rPr>
-        <w:t>Diagram</w:t>
-      </w:r>
-      <w:r>
-        <w:rPr>
-          <w:lang w:val="pl-PL"/>
-        </w:rPr>
-        <w:t>y</w:t>
-      </w:r>
-      <w:r>
-        <w:rPr>
-          <w:lang w:val="pl-PL"/>
-        </w:rPr>
-        <w:t xml:space="preserve"> stanów:</w:t>
-      </w:r>
-    </w:p>
-    <w:p>
-      <w:pPr>
-        <w:rPr>
-          <w:lang w:val="pl-PL"/>
-        </w:rPr>
-      </w:pPr>
-    </w:p>
-    <w:p>
-      <w:pPr>
-        <w:rPr>
-          <w:lang w:val="pl-PL"/>
-        </w:rPr>
-      </w:pPr>
-      <w:r>
-        <w:rPr>
-          <w:lang w:val="pl-PL"/>
-        </w:rPr>
-        <w:t>Logowanie:</w:t>
-      </w:r>
-    </w:p>
-    <w:p>
-      <w:pPr>
-        <w:rPr>
-          <w:lang w:val="pl-PL"/>
-        </w:rPr>
-      </w:pPr>
-      <w:r>
-        <w:rPr>
-          <w:noProof/>
-        </w:rPr>
-        <w:lastRenderedPageBreak/>
+        </w:rPr>
         <w:drawing>
           <wp:inline distT="0" distB="0" distL="0" distR="0" wp14:anchorId="6661C635" wp14:editId="4FFDD9E9">
             <wp:extent cx="3594191" cy="5147954"/>
@@ -1040,7 +1500,7 @@
                   <pic:spPr bwMode="auto">
                     <a:xfrm>
                       <a:off x="0" y="0"/>
-                      <a:ext cx="3594339" cy="5148166"/>
+                      <a:ext cx="3594191" cy="5147954"/>
                     </a:xfrm>
                     <a:prstGeom prst="rect">
                       <a:avLst/>
@@ -1058,15 +1518,7 @@
       </w:r>
     </w:p>
     <w:p>
-      <w:pPr>
-        <w:rPr>
-          <w:lang w:val="pl-PL"/>
-        </w:rPr>
-      </w:pPr>
-      <w:r>
-        <w:rPr>
-          <w:lang w:val="pl-PL"/>
-        </w:rPr>
+      <w:r>
         <w:lastRenderedPageBreak/>
         <w:t>Main feed:</w:t>
       </w:r>
@@ -1111,37 +1563,50 @@
         </w:drawing>
       </w:r>
     </w:p>
-    <w:p>
-      <w:pPr>
-        <w:rPr>
-          <w:lang w:val="pl-PL"/>
-        </w:rPr>
-      </w:pPr>
-    </w:p>
+    <w:p/>
     <w:p>
       <w:pPr>
         <w:pStyle w:val="Nagwek3"/>
-        <w:rPr>
-          <w:lang w:val="pl-PL"/>
-        </w:rPr>
-      </w:pPr>
-      <w:r>
-        <w:rPr>
-          <w:lang w:val="pl-PL"/>
-        </w:rPr>
+      </w:pPr>
+    </w:p>
+    <w:p>
+      <w:pPr>
+        <w:pStyle w:val="Nagwek3"/>
+      </w:pPr>
+    </w:p>
+    <w:p>
+      <w:pPr>
+        <w:pStyle w:val="Nagwek3"/>
+      </w:pPr>
+    </w:p>
+    <w:p>
+      <w:pPr>
+        <w:pStyle w:val="Nagwek3"/>
+      </w:pPr>
+    </w:p>
+    <w:p>
+      <w:pPr>
+        <w:pStyle w:val="Nagwek3"/>
+      </w:pPr>
+    </w:p>
+    <w:p>
+      <w:pPr>
+        <w:pStyle w:val="Nagwek3"/>
+      </w:pPr>
+    </w:p>
+    <w:p/>
+    <w:p>
+      <w:pPr>
+        <w:pStyle w:val="Nagwek3"/>
+      </w:pPr>
+      <w:r>
+        <w:lastRenderedPageBreak/>
         <w:t>Diagramy klas</w:t>
       </w:r>
     </w:p>
-    <w:p>
-      <w:pPr>
-        <w:rPr>
-          <w:lang w:val="pl-PL"/>
-        </w:rPr>
-      </w:pPr>
-      <w:r>
-        <w:rPr>
-          <w:lang w:val="pl-PL"/>
-        </w:rPr>
+    <w:p/>
+    <w:p>
+      <w:r>
         <w:t>Backend:</w:t>
       </w:r>
     </w:p>
@@ -1156,9 +1621,27 @@
         <w:rPr>
           <w:lang w:val="pl-PL"/>
         </w:rPr>
-        <w:lastRenderedPageBreak/>
         <w:pict>
-          <v:shape id="_x0000_i1026" type="#_x0000_t75" style="width:469.85pt;height:301.1pt">
+          <v:shapetype id="_x0000_t75" coordsize="21600,21600" o:spt="75" o:preferrelative="t" path="m@4@5l@4@11@9@11@9@5xe" filled="f" stroked="f">
+            <v:stroke joinstyle="miter"/>
+            <v:formulas>
+              <v:f eqn="if lineDrawn pixelLineWidth 0"/>
+              <v:f eqn="sum @0 1 0"/>
+              <v:f eqn="sum 0 0 @1"/>
+              <v:f eqn="prod @2 1 2"/>
+              <v:f eqn="prod @3 21600 pixelWidth"/>
+              <v:f eqn="prod @3 21600 pixelHeight"/>
+              <v:f eqn="sum @0 0 1"/>
+              <v:f eqn="prod @6 1 2"/>
+              <v:f eqn="prod @7 21600 pixelWidth"/>
+              <v:f eqn="sum @8 21600 0"/>
+              <v:f eqn="prod @7 21600 pixelHeight"/>
+              <v:f eqn="sum @10 21600 0"/>
+            </v:formulas>
+            <v:path o:extrusionok="f" gradientshapeok="t" o:connecttype="rect"/>
+            <o:lock v:ext="edit" aspectratio="t"/>
+          </v:shapetype>
+          <v:shape id="_x0000_i1025" type="#_x0000_t75" style="width:469.85pt;height:301.1pt">
             <v:imagedata r:id="rId10" o:title="Diagram Backend"/>
           </v:shape>
         </w:pict>
@@ -1182,7 +1665,7 @@
           <w:lang w:val="pl-PL"/>
         </w:rPr>
         <w:pict>
-          <v:shape id="_x0000_i1027" type="#_x0000_t75" style="width:468.95pt;height:392.75pt">
+          <v:shape id="_x0000_i1026" type="#_x0000_t75" style="width:468.95pt;height:392.75pt">
             <v:imagedata r:id="rId11" o:title="Diagram Frontend"/>
           </v:shape>
         </w:pict>
@@ -1190,6 +1673,13 @@
     </w:p>
     <w:p>
       <w:pPr>
+        <w:rPr>
+          <w:lang w:val="pl-PL"/>
+        </w:rPr>
+      </w:pPr>
+    </w:p>
+    <w:p>
+      <w:pPr>
         <w:pStyle w:val="Nagwek3"/>
         <w:rPr>
           <w:lang w:val="pl-PL"/>
@@ -1222,18 +1712,16 @@
           <w:lang w:val="pl-PL"/>
         </w:rPr>
       </w:pPr>
-      <w:bookmarkStart w:id="0" w:name="_GoBack"/>
       <w:r>
         <w:rPr>
           <w:lang w:val="pl-PL"/>
         </w:rPr>
         <w:pict>
-          <v:shape id="_x0000_i1028" type="#_x0000_t75" style="width:471.25pt;height:120.15pt">
+          <v:shape id="_x0000_i1027" type="#_x0000_t75" style="width:471.25pt;height:120.15pt">
             <v:imagedata r:id="rId12" o:title="Diagram Sekwencji1"/>
           </v:shape>
         </w:pict>
       </w:r>
-      <w:bookmarkEnd w:id="0"/>
     </w:p>
     <w:p>
       <w:pPr>
@@ -1247,7 +1735,19 @@
           <w:lang w:val="pl-PL"/>
         </w:rPr>
         <w:lastRenderedPageBreak/>
-        <w:t>Odnowienie tokenu (sukces oraz niepowodzenie)</w:t>
+        <w:t>Odnowienie tokenu (sukces oraz niepowodzenie</w:t>
+      </w:r>
+      <w:r>
+        <w:rPr>
+          <w:lang w:val="pl-PL"/>
+        </w:rPr>
+        <w:t>, backend</w:t>
+      </w:r>
+      <w:r>
+        <w:rPr>
+          <w:lang w:val="pl-PL"/>
+        </w:rPr>
+        <w:t>)</w:t>
       </w:r>
     </w:p>
     <w:p>
@@ -1261,7 +1761,7 @@
           <w:lang w:val="pl-PL"/>
         </w:rPr>
         <w:pict>
-          <v:shape id="_x0000_i1029" type="#_x0000_t75" style="width:469.85pt;height:205.7pt">
+          <v:shape id="_x0000_i1028" type="#_x0000_t75" style="width:469.85pt;height:205.7pt">
             <v:imagedata r:id="rId13" o:title="Diagram Sekwencji2"/>
           </v:shape>
         </w:pict>
@@ -1269,6 +1769,20 @@
     </w:p>
     <w:p>
       <w:pPr>
+        <w:pStyle w:val="Nagwek3"/>
+        <w:rPr>
+          <w:lang w:val="pl-PL"/>
+        </w:rPr>
+      </w:pPr>
+      <w:r>
+        <w:rPr>
+          <w:lang w:val="pl-PL"/>
+        </w:rPr>
+        <w:t>Main Feed View (frontend)</w:t>
+      </w:r>
+    </w:p>
+    <w:p>
+      <w:pPr>
         <w:pStyle w:val="Nagwek2"/>
         <w:rPr>
           <w:lang w:val="pl-PL"/>
@@ -1276,6 +1790,59 @@
       </w:pPr>
       <w:r>
         <w:rPr>
+          <w:noProof/>
+        </w:rPr>
+        <w:drawing>
+          <wp:inline distT="0" distB="0" distL="0" distR="0">
+            <wp:extent cx="5972810" cy="2917825"/>
+            <wp:effectExtent l="0" t="0" r="8890" b="0"/>
+            <wp:docPr id="4" name="Obraz 4" descr="D:\Projekty\projekt-zespolowy\doc\Diagram Sekwencji Frontend.jpg"/>
+            <wp:cNvGraphicFramePr>
+              <a:graphicFrameLocks xmlns:a="http://schemas.openxmlformats.org/drawingml/2006/main" noChangeAspect="1"/>
+            </wp:cNvGraphicFramePr>
+            <a:graphic xmlns:a="http://schemas.openxmlformats.org/drawingml/2006/main">
+              <a:graphicData uri="http://schemas.openxmlformats.org/drawingml/2006/picture">
+                <pic:pic xmlns:pic="http://schemas.openxmlformats.org/drawingml/2006/picture">
+                  <pic:nvPicPr>
+                    <pic:cNvPr id="0" name="Picture 8" descr="D:\Projekty\projekt-zespolowy\doc\Diagram Sekwencji Frontend.jpg"/>
+                    <pic:cNvPicPr>
+                      <a:picLocks noChangeAspect="1" noChangeArrowheads="1"/>
+                    </pic:cNvPicPr>
+                  </pic:nvPicPr>
+                  <pic:blipFill>
+                    <a:blip r:embed="rId14" cstate="print">
+                      <a:extLst>
+                        <a:ext uri="{28A0092B-C50C-407E-A947-70E740481C1C}">
+                          <a14:useLocalDpi xmlns:a14="http://schemas.microsoft.com/office/drawing/2010/main" val="0"/>
+                        </a:ext>
+                      </a:extLst>
+                    </a:blip>
+                    <a:srcRect/>
+                    <a:stretch>
+                      <a:fillRect/>
+                    </a:stretch>
+                  </pic:blipFill>
+                  <pic:spPr bwMode="auto">
+                    <a:xfrm>
+                      <a:off x="0" y="0"/>
+                      <a:ext cx="5972810" cy="2917825"/>
+                    </a:xfrm>
+                    <a:prstGeom prst="rect">
+                      <a:avLst/>
+                    </a:prstGeom>
+                    <a:noFill/>
+                    <a:ln>
+                      <a:noFill/>
+                    </a:ln>
+                  </pic:spPr>
+                </pic:pic>
+              </a:graphicData>
+            </a:graphic>
+          </wp:inline>
+        </w:drawing>
+      </w:r>
+      <w:r>
+        <w:rPr>
           <w:lang w:val="pl-PL"/>
         </w:rPr>
         <w:br/>
@@ -1289,6 +1856,21 @@
     </w:p>
     <w:p>
       <w:pPr>
+        <w:rPr>
+          <w:lang w:val="pl-PL"/>
+        </w:rPr>
+      </w:pPr>
+      <w:r>
+        <w:rPr>
+          <w:lang w:val="pl-PL"/>
+        </w:rPr>
+        <w:t>Strona będzie hostowana na darmowym hostingu.</w:t>
+      </w:r>
+      <w:bookmarkStart w:id="0" w:name="_GoBack"/>
+      <w:bookmarkEnd w:id="0"/>
+    </w:p>
+    <w:p>
+      <w:pPr>
         <w:pStyle w:val="Nagwek2"/>
         <w:rPr>
           <w:lang w:val="pl-PL"/>
@@ -1300,13 +1882,6 @@
         </w:rPr>
         <w:t>Opis Środowisk</w:t>
       </w:r>
-    </w:p>
-    <w:p>
-      <w:pPr>
-        <w:rPr>
-          <w:lang w:val="pl-PL"/>
-        </w:rPr>
-      </w:pPr>
     </w:p>
     <w:p>
       <w:pPr>
@@ -1536,6 +2111,119 @@
     </w:lvl>
   </w:abstractNum>
   <w:abstractNum w:abstractNumId="1">
+    <w:nsid w:val="1F4B337B"/>
+    <w:multiLevelType w:val="multilevel"/>
+    <w:tmpl w:val="61767176"/>
+    <w:lvl w:ilvl="0">
+      <w:start w:val="1"/>
+      <w:numFmt w:val="decimal"/>
+      <w:lvlText w:val="%1."/>
+      <w:lvlJc w:val="left"/>
+      <w:pPr>
+        <w:ind w:left="720" w:hanging="360"/>
+      </w:pPr>
+      <w:rPr>
+        <w:u w:val="none"/>
+      </w:rPr>
+    </w:lvl>
+    <w:lvl w:ilvl="1">
+      <w:start w:val="1"/>
+      <w:numFmt w:val="lowerLetter"/>
+      <w:lvlText w:val="%2."/>
+      <w:lvlJc w:val="left"/>
+      <w:pPr>
+        <w:ind w:left="1440" w:hanging="360"/>
+      </w:pPr>
+      <w:rPr>
+        <w:u w:val="none"/>
+      </w:rPr>
+    </w:lvl>
+    <w:lvl w:ilvl="2">
+      <w:start w:val="1"/>
+      <w:numFmt w:val="lowerRoman"/>
+      <w:lvlText w:val="%3."/>
+      <w:lvlJc w:val="right"/>
+      <w:pPr>
+        <w:ind w:left="2160" w:hanging="360"/>
+      </w:pPr>
+      <w:rPr>
+        <w:u w:val="none"/>
+      </w:rPr>
+    </w:lvl>
+    <w:lvl w:ilvl="3">
+      <w:start w:val="1"/>
+      <w:numFmt w:val="decimal"/>
+      <w:lvlText w:val="%4."/>
+      <w:lvlJc w:val="left"/>
+      <w:pPr>
+        <w:ind w:left="2880" w:hanging="360"/>
+      </w:pPr>
+      <w:rPr>
+        <w:u w:val="none"/>
+      </w:rPr>
+    </w:lvl>
+    <w:lvl w:ilvl="4">
+      <w:start w:val="1"/>
+      <w:numFmt w:val="lowerLetter"/>
+      <w:lvlText w:val="%5."/>
+      <w:lvlJc w:val="left"/>
+      <w:pPr>
+        <w:ind w:left="3600" w:hanging="360"/>
+      </w:pPr>
+      <w:rPr>
+        <w:u w:val="none"/>
+      </w:rPr>
+    </w:lvl>
+    <w:lvl w:ilvl="5">
+      <w:start w:val="1"/>
+      <w:numFmt w:val="lowerRoman"/>
+      <w:lvlText w:val="%6."/>
+      <w:lvlJc w:val="right"/>
+      <w:pPr>
+        <w:ind w:left="4320" w:hanging="360"/>
+      </w:pPr>
+      <w:rPr>
+        <w:u w:val="none"/>
+      </w:rPr>
+    </w:lvl>
+    <w:lvl w:ilvl="6">
+      <w:start w:val="1"/>
+      <w:numFmt w:val="decimal"/>
+      <w:lvlText w:val="%7."/>
+      <w:lvlJc w:val="left"/>
+      <w:pPr>
+        <w:ind w:left="5040" w:hanging="360"/>
+      </w:pPr>
+      <w:rPr>
+        <w:u w:val="none"/>
+      </w:rPr>
+    </w:lvl>
+    <w:lvl w:ilvl="7">
+      <w:start w:val="1"/>
+      <w:numFmt w:val="lowerLetter"/>
+      <w:lvlText w:val="%8."/>
+      <w:lvlJc w:val="left"/>
+      <w:pPr>
+        <w:ind w:left="5760" w:hanging="360"/>
+      </w:pPr>
+      <w:rPr>
+        <w:u w:val="none"/>
+      </w:rPr>
+    </w:lvl>
+    <w:lvl w:ilvl="8">
+      <w:start w:val="1"/>
+      <w:numFmt w:val="lowerRoman"/>
+      <w:lvlText w:val="%9."/>
+      <w:lvlJc w:val="right"/>
+      <w:pPr>
+        <w:ind w:left="6480" w:hanging="360"/>
+      </w:pPr>
+      <w:rPr>
+        <w:u w:val="none"/>
+      </w:rPr>
+    </w:lvl>
+  </w:abstractNum>
+  <w:abstractNum w:abstractNumId="2">
     <w:nsid w:val="259D30DB"/>
     <w:multiLevelType w:val="hybridMultilevel"/>
     <w:tmpl w:val="E7D6AFCC"/>
@@ -1648,7 +2336,7 @@
       </w:rPr>
     </w:lvl>
   </w:abstractNum>
-  <w:abstractNum w:abstractNumId="2">
+  <w:abstractNum w:abstractNumId="3">
     <w:nsid w:val="4FA005B2"/>
     <w:multiLevelType w:val="hybridMultilevel"/>
     <w:tmpl w:val="5D0289C2"/>
@@ -1761,7 +2449,7 @@
       </w:rPr>
     </w:lvl>
   </w:abstractNum>
-  <w:abstractNum w:abstractNumId="3">
+  <w:abstractNum w:abstractNumId="4">
     <w:nsid w:val="55B00F82"/>
     <w:multiLevelType w:val="hybridMultilevel"/>
     <w:tmpl w:val="436E4B20"/>
@@ -1874,7 +2562,7 @@
       </w:rPr>
     </w:lvl>
   </w:abstractNum>
-  <w:abstractNum w:abstractNumId="4">
+  <w:abstractNum w:abstractNumId="5">
     <w:nsid w:val="59F2667D"/>
     <w:multiLevelType w:val="hybridMultilevel"/>
     <w:tmpl w:val="329E3A82"/>
@@ -1991,16 +2679,19 @@
     <w:abstractNumId w:val="0"/>
   </w:num>
   <w:num w:numId="2">
-    <w:abstractNumId w:val="1"/>
+    <w:abstractNumId w:val="2"/>
   </w:num>
   <w:num w:numId="3">
+    <w:abstractNumId w:val="4"/>
+  </w:num>
+  <w:num w:numId="4">
+    <w:abstractNumId w:val="5"/>
+  </w:num>
+  <w:num w:numId="5">
     <w:abstractNumId w:val="3"/>
   </w:num>
-  <w:num w:numId="4">
-    <w:abstractNumId w:val="4"/>
-  </w:num>
-  <w:num w:numId="5">
-    <w:abstractNumId w:val="2"/>
+  <w:num w:numId="6">
+    <w:abstractNumId w:val="1"/>
   </w:num>
 </w:numbering>
 </file>
@@ -3131,7 +3822,7 @@
 </file>
 
 <file path=customXml/itemProps1.xml><?xml version="1.0" encoding="utf-8"?>
-<ds:datastoreItem xmlns:ds="http://schemas.openxmlformats.org/officeDocument/2006/customXml" ds:itemID="{D5026C4C-9322-467B-BE61-388EB6B9C550}">
+<ds:datastoreItem xmlns:ds="http://schemas.openxmlformats.org/officeDocument/2006/customXml" ds:itemID="{51E2B631-5DEE-49E2-A0F2-5723636BD2DB}">
   <ds:schemaRefs>
     <ds:schemaRef ds:uri="http://schemas.openxmlformats.org/officeDocument/2006/bibliography"/>
   </ds:schemaRefs>

</xml_diff>